<commit_message>
Newest and final versions.
git-svn-id: svn://mmix.cs.hm.edu@48 bd757dd8-b88b-4aad-9aa6-ce29af76ea0b
</commit_message>
<xml_diff>
--- a/util/trunk/mmixedit/doc/MMIXEditDocumentation.docx
+++ b/util/trunk/mmixedit/doc/MMIXEditDocumentation.docx
@@ -170,16 +170,48 @@
           <w:sz w:val="24"/>
           <w:szCs w:val="24"/>
         </w:rPr>
-        <w:t xml:space="preserve"> sorgt für die Ausgabe der bei der Übersetzung entstanden Fehler.</w:t>
-      </w:r>
-      <w:r>
-        <w:rPr>
-          <w:rFonts w:ascii="Arial" w:hAnsi="Arial" w:cs="Arial"/>
-          <w:sz w:val="24"/>
-          <w:szCs w:val="24"/>
-        </w:rPr>
-        <w:br/>
-        <w:t xml:space="preserve">Diese ist wie die Konsolenausgabe nur sichtbar wenn benötigt. Hier bestand die Überlegung ob die Fehlerliste nicht mit der Konsolenausgabe gekoppelt unter verschiedenen Tabs unterhalb der Editor-Komponente angezeigt wird (ähnlich Visual Studio, </w:t>
+        <w:t xml:space="preserve"> sorgt für die Ausgabe der</w:t>
+      </w:r>
+      <w:r>
+        <w:rPr>
+          <w:rFonts w:ascii="Arial" w:hAnsi="Arial" w:cs="Arial"/>
+          <w:sz w:val="24"/>
+          <w:szCs w:val="24"/>
+        </w:rPr>
+        <w:t>,</w:t>
+      </w:r>
+      <w:r>
+        <w:rPr>
+          <w:rFonts w:ascii="Arial" w:hAnsi="Arial" w:cs="Arial"/>
+          <w:sz w:val="24"/>
+          <w:szCs w:val="24"/>
+        </w:rPr>
+        <w:t xml:space="preserve"> bei der Übersetzung entstanden</w:t>
+      </w:r>
+      <w:r>
+        <w:rPr>
+          <w:rFonts w:ascii="Arial" w:hAnsi="Arial" w:cs="Arial"/>
+          <w:sz w:val="24"/>
+          <w:szCs w:val="24"/>
+        </w:rPr>
+        <w:t>en,</w:t>
+      </w:r>
+      <w:r>
+        <w:rPr>
+          <w:rFonts w:ascii="Arial" w:hAnsi="Arial" w:cs="Arial"/>
+          <w:sz w:val="24"/>
+          <w:szCs w:val="24"/>
+        </w:rPr>
+        <w:t xml:space="preserve"> Fehler.</w:t>
+      </w:r>
+      <w:r>
+        <w:rPr>
+          <w:rFonts w:ascii="Arial" w:hAnsi="Arial" w:cs="Arial"/>
+          <w:sz w:val="24"/>
+          <w:szCs w:val="24"/>
+        </w:rPr>
+        <w:br/>
+        <w:t xml:space="preserve">Hier bestand die Überlegung ob die Fehlerliste nicht mit der Konsolenausgabe gekoppelt unter verschiedenen Tabs unterhalb der Editor-Komponente angezeigt wird (ähnlich Visual Studio, </w:t>
       </w:r>
       <w:proofErr w:type="spellStart"/>
       <w:r>
@@ -390,6 +422,15 @@
         </w:rPr>
         <w:t>Außerdem gibt es noch das Untermenü „Hilfe“ welches die Version- und Hilfsdaten anzeigt.</w:t>
       </w:r>
+    </w:p>
+    <w:p>
+      <w:pPr>
+        <w:rPr>
+          <w:rFonts w:ascii="Arial" w:hAnsi="Arial" w:cs="Arial"/>
+          <w:sz w:val="24"/>
+          <w:szCs w:val="24"/>
+        </w:rPr>
+      </w:pPr>
     </w:p>
     <w:p>
       <w:pPr>
@@ -663,7 +704,23 @@
           <w:sz w:val="24"/>
           <w:szCs w:val="24"/>
         </w:rPr>
-        <w:t>Zuerst die Vorteile und Nachteile der drei Möglichkeiten und warum für was entschieden wurde.</w:t>
+        <w:t>Zuerst die Vorteile und Nachteile der drei Möglichkeiten und warum</w:t>
+      </w:r>
+      <w:r>
+        <w:rPr>
+          <w:rFonts w:ascii="Arial" w:hAnsi="Arial" w:cs="Arial"/>
+          <w:sz w:val="24"/>
+          <w:szCs w:val="24"/>
+        </w:rPr>
+        <w:t xml:space="preserve"> für welche Technik</w:t>
+      </w:r>
+      <w:r>
+        <w:rPr>
+          <w:rFonts w:ascii="Arial" w:hAnsi="Arial" w:cs="Arial"/>
+          <w:sz w:val="24"/>
+          <w:szCs w:val="24"/>
+        </w:rPr>
+        <w:t xml:space="preserve"> entschieden wurde.</w:t>
       </w:r>
     </w:p>
     <w:p>
@@ -1769,7 +1826,15 @@
           <w:szCs w:val="24"/>
         </w:rPr>
         <w:tab/>
-        <w:t>- Visuellen Charme der Konsole bleibt erhalten: Es sieht sehr unsauber aus</w:t>
+        <w:t>- Visueller</w:t>
+      </w:r>
+      <w:r>
+        <w:rPr>
+          <w:rFonts w:ascii="Arial" w:hAnsi="Arial" w:cs="Arial"/>
+          <w:sz w:val="24"/>
+          <w:szCs w:val="24"/>
+        </w:rPr>
+        <w:t xml:space="preserve"> Charme der Konsole bleibt erhalten: Es sieht sehr unsauber aus</w:t>
       </w:r>
       <w:r>
         <w:rPr>
@@ -1819,7 +1884,23 @@
           <w:szCs w:val="24"/>
         </w:rPr>
         <w:tab/>
-        <w:t xml:space="preserve">liegt allerdings nur an der Merkmalen dieser Konsole, wie Name oder </w:t>
+        <w:t>liegt allerdin</w:t>
+      </w:r>
+      <w:r>
+        <w:rPr>
+          <w:rFonts w:ascii="Arial" w:hAnsi="Arial" w:cs="Arial"/>
+          <w:sz w:val="24"/>
+          <w:szCs w:val="24"/>
+        </w:rPr>
+        <w:t>gs nur an den</w:t>
+      </w:r>
+      <w:r>
+        <w:rPr>
+          <w:rFonts w:ascii="Arial" w:hAnsi="Arial" w:cs="Arial"/>
+          <w:sz w:val="24"/>
+          <w:szCs w:val="24"/>
+        </w:rPr>
+        <w:t xml:space="preserve"> Merkmalen dieser Konsole, wie Name oder </w:t>
       </w:r>
       <w:r>
         <w:rPr>
@@ -3284,7 +3365,23 @@
           <w:sz w:val="24"/>
           <w:szCs w:val="24"/>
         </w:rPr>
-        <w:t xml:space="preserve"> existieren mussten diese in einer der beiden Dateien deaktivieren.</w:t>
+        <w:t xml:space="preserve"> existieren mussten diese in einer der beiden Dateien deaktivier</w:t>
+      </w:r>
+      <w:r>
+        <w:rPr>
+          <w:rFonts w:ascii="Arial" w:hAnsi="Arial" w:cs="Arial"/>
+          <w:sz w:val="24"/>
+          <w:szCs w:val="24"/>
+        </w:rPr>
+        <w:t>t werden</w:t>
+      </w:r>
+      <w:r>
+        <w:rPr>
+          <w:rFonts w:ascii="Arial" w:hAnsi="Arial" w:cs="Arial"/>
+          <w:sz w:val="24"/>
+          <w:szCs w:val="24"/>
+        </w:rPr>
+        <w:t>.</w:t>
       </w:r>
     </w:p>
     <w:p>
@@ -3533,7 +3630,55 @@
           <w:sz w:val="24"/>
           <w:szCs w:val="24"/>
         </w:rPr>
-        <w:t xml:space="preserve"> geschieht sondern in einem intern erstelltem Konsolenfenster muss der Output nicht verändert sondern nur vom Hauptprogramm </w:t>
+        <w:t xml:space="preserve"> geschieht</w:t>
+      </w:r>
+      <w:r>
+        <w:rPr>
+          <w:rFonts w:ascii="Arial" w:hAnsi="Arial" w:cs="Arial"/>
+          <w:sz w:val="24"/>
+          <w:szCs w:val="24"/>
+        </w:rPr>
+        <w:t>,</w:t>
+      </w:r>
+      <w:r>
+        <w:rPr>
+          <w:rFonts w:ascii="Arial" w:hAnsi="Arial" w:cs="Arial"/>
+          <w:sz w:val="24"/>
+          <w:szCs w:val="24"/>
+        </w:rPr>
+        <w:t xml:space="preserve"> so</w:t>
+      </w:r>
+      <w:r>
+        <w:rPr>
+          <w:rFonts w:ascii="Arial" w:hAnsi="Arial" w:cs="Arial"/>
+          <w:sz w:val="24"/>
+          <w:szCs w:val="24"/>
+        </w:rPr>
+        <w:t>ndern in einem intern erstellten</w:t>
+      </w:r>
+      <w:r>
+        <w:rPr>
+          <w:rFonts w:ascii="Arial" w:hAnsi="Arial" w:cs="Arial"/>
+          <w:sz w:val="24"/>
+          <w:szCs w:val="24"/>
+        </w:rPr>
+        <w:t xml:space="preserve"> Konsolenfenster</w:t>
+      </w:r>
+      <w:r>
+        <w:rPr>
+          <w:rFonts w:ascii="Arial" w:hAnsi="Arial" w:cs="Arial"/>
+          <w:sz w:val="24"/>
+          <w:szCs w:val="24"/>
+        </w:rPr>
+        <w:t>,</w:t>
+      </w:r>
+      <w:r>
+        <w:rPr>
+          <w:rFonts w:ascii="Arial" w:hAnsi="Arial" w:cs="Arial"/>
+          <w:sz w:val="24"/>
+          <w:szCs w:val="24"/>
+        </w:rPr>
+        <w:t xml:space="preserve"> muss der Output nicht verändert sondern nur vom Hauptprogramm </w:t>
       </w:r>
       <w:proofErr w:type="spellStart"/>
       <w:r>
@@ -5008,25 +5153,23 @@
           <w:sz w:val="24"/>
           <w:szCs w:val="24"/>
         </w:rPr>
-        <w:t xml:space="preserve"> Setzt die Farbe des Vordergrunds eines Markers. Der WPARAM ist wieder der </w:t>
-      </w:r>
-      <w:proofErr w:type="spellStart"/>
-      <w:r>
-        <w:rPr>
-          <w:rFonts w:ascii="Arial" w:hAnsi="Arial" w:cs="Arial"/>
-          <w:sz w:val="24"/>
-          <w:szCs w:val="24"/>
-        </w:rPr>
-        <w:t>index</w:t>
-      </w:r>
-      <w:proofErr w:type="spellEnd"/>
-      <w:r>
-        <w:rPr>
-          <w:rFonts w:ascii="Arial" w:hAnsi="Arial" w:cs="Arial"/>
-          <w:sz w:val="24"/>
-          <w:szCs w:val="24"/>
-        </w:rPr>
-        <w:t xml:space="preserve"> des Markers. Im LPARAM wird die Farbe als RGB gespeichert.</w:t>
+        <w:t xml:space="preserve"> Setzt die Farbe des Vordergrunds eines Mark</w:t>
+      </w:r>
+      <w:r>
+        <w:rPr>
+          <w:rFonts w:ascii="Arial" w:hAnsi="Arial" w:cs="Arial"/>
+          <w:sz w:val="24"/>
+          <w:szCs w:val="24"/>
+        </w:rPr>
+        <w:t>ers. Der WPARAM ist wieder der I</w:t>
+      </w:r>
+      <w:r>
+        <w:rPr>
+          <w:rFonts w:ascii="Arial" w:hAnsi="Arial" w:cs="Arial"/>
+          <w:sz w:val="24"/>
+          <w:szCs w:val="24"/>
+        </w:rPr>
+        <w:t>ndex des Markers. Im LPARAM wird die Farbe als RGB gespeichert.</w:t>
       </w:r>
     </w:p>
     <w:p>
@@ -5684,7 +5827,7 @@
           <w:sz w:val="24"/>
           <w:szCs w:val="24"/>
         </w:rPr>
-        <w:t xml:space="preserve"> der benutzt wurde um die Befehle rückgängig zu machen. Damit kann hat dann SCI_UNDO keinen Effekt mehr.</w:t>
+        <w:t xml:space="preserve"> der benutzt wurde um die Befehle rückgängig zu machen. Damit hat dann SCI_UNDO keinen Effekt mehr.</w:t>
       </w:r>
     </w:p>
     <w:p>
@@ -6195,34 +6338,48 @@
           <w:sz w:val="24"/>
           <w:szCs w:val="24"/>
         </w:rPr>
-        <w:t xml:space="preserve">der Standard Texteditor Cursor. Ein Strich der anzeigt dass der Cursor sich über </w:t>
-      </w:r>
-      <w:r>
-        <w:rPr>
-          <w:rFonts w:ascii="Arial" w:hAnsi="Arial" w:cs="Arial"/>
-          <w:sz w:val="24"/>
-          <w:szCs w:val="24"/>
-        </w:rPr>
-        <w:br/>
-      </w:r>
-      <w:r>
-        <w:rPr>
-          <w:rFonts w:ascii="Arial" w:hAnsi="Arial" w:cs="Arial"/>
-          <w:sz w:val="24"/>
-          <w:szCs w:val="24"/>
-        </w:rPr>
-        <w:tab/>
+        <w:t>der Standard Texteditor Cursor. Ein Strich der anze</w:t>
+      </w:r>
+      <w:r>
+        <w:rPr>
+          <w:rFonts w:ascii="Arial" w:hAnsi="Arial" w:cs="Arial"/>
+          <w:sz w:val="24"/>
+          <w:szCs w:val="24"/>
+        </w:rPr>
+        <w:t xml:space="preserve">igt dass der Cursor sich über </w:t>
+      </w:r>
+      <w:r>
+        <w:rPr>
+          <w:rFonts w:ascii="Arial" w:hAnsi="Arial" w:cs="Arial"/>
+          <w:sz w:val="24"/>
+          <w:szCs w:val="24"/>
+        </w:rPr>
+        <w:br/>
+      </w:r>
+      <w:r>
+        <w:rPr>
+          <w:rFonts w:ascii="Arial" w:hAnsi="Arial" w:cs="Arial"/>
+          <w:sz w:val="24"/>
+          <w:szCs w:val="24"/>
+        </w:rPr>
+        <w:tab/>
+      </w:r>
+      <w:r>
+        <w:rPr>
+          <w:rFonts w:ascii="Arial" w:hAnsi="Arial" w:cs="Arial"/>
+          <w:sz w:val="24"/>
+          <w:szCs w:val="24"/>
+        </w:rPr>
         <w:t>einem Textfeld befindet.</w:t>
       </w:r>
-    </w:p>
-    <w:p>
-      <w:pPr>
-        <w:rPr>
-          <w:rFonts w:ascii="Arial" w:hAnsi="Arial" w:cs="Arial"/>
-          <w:sz w:val="24"/>
-          <w:szCs w:val="24"/>
-        </w:rPr>
-      </w:pPr>
+      <w:r>
+        <w:rPr>
+          <w:rFonts w:ascii="Arial" w:hAnsi="Arial" w:cs="Arial"/>
+          <w:sz w:val="24"/>
+          <w:szCs w:val="24"/>
+        </w:rPr>
+        <w:br/>
+      </w:r>
       <w:r>
         <w:rPr>
           <w:rFonts w:ascii="Arial" w:hAnsi="Arial" w:cs="Arial"/>
@@ -6646,7 +6803,39 @@
           <w:sz w:val="24"/>
           <w:szCs w:val="24"/>
         </w:rPr>
-        <w:t xml:space="preserve"> mitgegeben welche beschreibt welcher </w:t>
+        <w:t xml:space="preserve"> mitgegeben</w:t>
+      </w:r>
+      <w:r>
+        <w:rPr>
+          <w:rFonts w:ascii="Arial" w:hAnsi="Arial" w:cs="Arial"/>
+          <w:sz w:val="24"/>
+          <w:szCs w:val="24"/>
+        </w:rPr>
+        <w:t>,</w:t>
+      </w:r>
+      <w:r>
+        <w:rPr>
+          <w:rFonts w:ascii="Arial" w:hAnsi="Arial" w:cs="Arial"/>
+          <w:sz w:val="24"/>
+          <w:szCs w:val="24"/>
+        </w:rPr>
+        <w:t xml:space="preserve"> </w:t>
+      </w:r>
+      <w:r>
+        <w:rPr>
+          <w:rFonts w:ascii="Arial" w:hAnsi="Arial" w:cs="Arial"/>
+          <w:sz w:val="24"/>
+          <w:szCs w:val="24"/>
+        </w:rPr>
+        <w:t>das beschreibt welches</w:t>
+      </w:r>
+      <w:r>
+        <w:rPr>
+          <w:rFonts w:ascii="Arial" w:hAnsi="Arial" w:cs="Arial"/>
+          <w:sz w:val="24"/>
+          <w:szCs w:val="24"/>
+        </w:rPr>
+        <w:t xml:space="preserve"> </w:t>
       </w:r>
       <w:proofErr w:type="spellStart"/>
       <w:r>
@@ -9442,7 +9631,23 @@
           <w:sz w:val="24"/>
           <w:szCs w:val="24"/>
         </w:rPr>
-        <w:t xml:space="preserve"> handelt es sich um Möglichkeit eine zu lange Zeile nach einer bestimmten Anzahl an Zeichen abzuschneiden und in der folgenden Zeile fortsetzen zu lassen.</w:t>
+        <w:t xml:space="preserve"> handelt es sich um </w:t>
+      </w:r>
+      <w:r>
+        <w:rPr>
+          <w:rFonts w:ascii="Arial" w:hAnsi="Arial" w:cs="Arial"/>
+          <w:sz w:val="24"/>
+          <w:szCs w:val="24"/>
+        </w:rPr>
+        <w:t xml:space="preserve">eine </w:t>
+      </w:r>
+      <w:r>
+        <w:rPr>
+          <w:rFonts w:ascii="Arial" w:hAnsi="Arial" w:cs="Arial"/>
+          <w:sz w:val="24"/>
+          <w:szCs w:val="24"/>
+        </w:rPr>
+        <w:t>Möglichkeit eine zu lange Zeile nach einer bestimmten Anzahl an Zeichen abzuschneiden und in der folgenden Zeile fortsetzen zu lassen.</w:t>
       </w:r>
     </w:p>
     <w:p>
@@ -9539,18 +9744,16 @@
           <w:sz w:val="24"/>
           <w:szCs w:val="24"/>
         </w:rPr>
-        <w:t xml:space="preserve">Ebenso bietet Scintilla eine Möglichkeit an zu lange Zeilen dadurch zu kennzeichnen dass entweder </w:t>
-      </w:r>
-      <w:proofErr w:type="gramStart"/>
-      <w:r>
-        <w:rPr>
-          <w:rFonts w:ascii="Arial" w:hAnsi="Arial" w:cs="Arial"/>
-          <w:sz w:val="24"/>
-          <w:szCs w:val="24"/>
-        </w:rPr>
-        <w:t>ein</w:t>
-      </w:r>
-      <w:proofErr w:type="gramEnd"/>
+        <w:t>Ebenso bietet Scintilla eine Möglichkeit an zu lange Zeilen dadurch zu kennzeichnen dass entweder ein</w:t>
+      </w:r>
+      <w:r>
+        <w:rPr>
+          <w:rFonts w:ascii="Arial" w:hAnsi="Arial" w:cs="Arial"/>
+          <w:sz w:val="24"/>
+          <w:szCs w:val="24"/>
+        </w:rPr>
+        <w:t>e</w:t>
+      </w:r>
       <w:r>
         <w:rPr>
           <w:rFonts w:ascii="Arial" w:hAnsi="Arial" w:cs="Arial"/>
@@ -10052,7 +10255,7 @@
           <w:szCs w:val="24"/>
         </w:rPr>
         <w:br/>
-        <w:t>Beide Nachrichten kann man verwenden um Zugriffsschutz auf das geöffnete Dokument zu waren. Man kann es allerdings auch verwenden um eben diesen Schutz zu brechen und gegen andere zu einzusetzen.</w:t>
+        <w:t>Beide Nachrichten kann man verwenden um Zugriffsschutz auf das geöffnete Dokument zu waren. Man kann es allerdings auch verwenden um eben diesen Schutz zu brechen und gegen andere einzusetzen.</w:t>
       </w:r>
     </w:p>
     <w:p>
@@ -12589,7 +12792,23 @@
           <w:sz w:val="24"/>
           <w:szCs w:val="24"/>
         </w:rPr>
-        <w:t xml:space="preserve">Die Funktion gibt ein ATOM zurück welches Später in zum Beispiel der </w:t>
+        <w:t xml:space="preserve">Die Funktion gibt ein ATOM zurück welches </w:t>
+      </w:r>
+      <w:r>
+        <w:rPr>
+          <w:rFonts w:ascii="Arial" w:hAnsi="Arial" w:cs="Arial"/>
+          <w:sz w:val="24"/>
+          <w:szCs w:val="24"/>
+        </w:rPr>
+        <w:t>s</w:t>
+      </w:r>
+      <w:r>
+        <w:rPr>
+          <w:rFonts w:ascii="Arial" w:hAnsi="Arial" w:cs="Arial"/>
+          <w:sz w:val="24"/>
+          <w:szCs w:val="24"/>
+        </w:rPr>
+        <w:t xml:space="preserve">päter in zum Beispiel der </w:t>
       </w:r>
       <w:proofErr w:type="spellStart"/>
       <w:r>
@@ -15999,7 +16218,15 @@
           <w:sz w:val="24"/>
           <w:szCs w:val="24"/>
         </w:rPr>
-        <w:t xml:space="preserve">rg-Taste gehalten werden muss während die Taste gedrückt wird. Zum zweiten benötigt es die Taste selber. Hierbei sind die Tasten mit einem Code ansprechbar. Die meisten Tasten wie Zahlen oder Buchstaben benötigen nur das jeweilige </w:t>
+        <w:t xml:space="preserve">rg-Taste gehalten werden muss während die Taste gedrückt wird. Zum zweiten benötigt es die Taste selber. Hierbei sind die Tasten mit einem Code ansprechbar. Die meisten Tasten wie Zahlen oder Buchstaben benötigen </w:t>
+      </w:r>
+      <w:r>
+        <w:rPr>
+          <w:rFonts w:ascii="Arial" w:hAnsi="Arial" w:cs="Arial"/>
+          <w:sz w:val="24"/>
+          <w:szCs w:val="24"/>
+        </w:rPr>
+        <w:t xml:space="preserve">nur das jeweilige </w:t>
       </w:r>
       <w:proofErr w:type="spellStart"/>
       <w:r>
@@ -16017,7 +16244,15 @@
           <w:sz w:val="24"/>
           <w:szCs w:val="24"/>
         </w:rPr>
-        <w:t>. Bei tasten wie der Return Taste oder den F-Keys bedarf es eines speziellen Codes. Diese sind in der Form VK_[KEY], so hat die Return Taste den Code VK_RETURN.</w:t>
+        <w:t>. Bei T</w:t>
+      </w:r>
+      <w:r>
+        <w:rPr>
+          <w:rFonts w:ascii="Arial" w:hAnsi="Arial" w:cs="Arial"/>
+          <w:sz w:val="24"/>
+          <w:szCs w:val="24"/>
+        </w:rPr>
+        <w:t>asten wie der Return Taste oder den F-Keys bedarf es eines speziellen Codes. Diese sind in der Form VK_[KEY], so hat die Return Taste den Code VK_RETURN.</w:t>
       </w:r>
       <w:r>
         <w:rPr>
@@ -16172,23 +16407,13 @@
         </w:rPr>
         <w:t xml:space="preserve"> die Größe und Position des Fensters bestimmen kann, muss man das erstellte Fenster später in der Größe </w:t>
       </w:r>
-      <w:proofErr w:type="spellStart"/>
-      <w:r>
-        <w:rPr>
-          <w:rFonts w:ascii="Arial" w:hAnsi="Arial" w:cs="Arial"/>
-          <w:sz w:val="24"/>
-          <w:szCs w:val="24"/>
-        </w:rPr>
-        <w:t>nachrichten</w:t>
-      </w:r>
-      <w:proofErr w:type="spellEnd"/>
-      <w:r>
-        <w:rPr>
-          <w:rFonts w:ascii="Arial" w:hAnsi="Arial" w:cs="Arial"/>
-          <w:sz w:val="24"/>
-          <w:szCs w:val="24"/>
-        </w:rPr>
-        <w:t>.</w:t>
+      <w:r>
+        <w:rPr>
+          <w:rFonts w:ascii="Arial" w:hAnsi="Arial" w:cs="Arial"/>
+          <w:sz w:val="24"/>
+          <w:szCs w:val="24"/>
+        </w:rPr>
+        <w:t>umändern.</w:t>
       </w:r>
     </w:p>
     <w:p>
@@ -17856,7 +18081,7 @@
           <w:szCs w:val="24"/>
         </w:rPr>
         <w:br/>
-        <w:t>verwendet um zusätzliche Informationen, wie zum Beispiel welche niedere Nachricht aufgerufen wurde oder welches Element im Fenster die Nachricht ausgelöst hat, mit zu geben.</w:t>
+        <w:t>verwendet um zusätzliche Informationen, wie zum Beispiel welche niedere Nachricht aufgerufen wurde oder welches Element im Fenster die Nachricht ausgelöst hat, mitzugeben.</w:t>
       </w:r>
     </w:p>
     <w:p>
@@ -17985,7 +18210,15 @@
           <w:sz w:val="24"/>
           <w:szCs w:val="24"/>
         </w:rPr>
-        <w:t>. HIWORD holt die erste Hälfte des Parameters und LOWORD dann halt die zweite Hälfte.</w:t>
+        <w:t xml:space="preserve">. HIWORD holt die erste Hälfte </w:t>
+      </w:r>
+      <w:r>
+        <w:rPr>
+          <w:rFonts w:ascii="Arial" w:hAnsi="Arial" w:cs="Arial"/>
+          <w:sz w:val="24"/>
+          <w:szCs w:val="24"/>
+        </w:rPr>
+        <w:t>und LOWORD die zweite Hälfte des Parameters</w:t>
       </w:r>
     </w:p>
     <w:p>
@@ -19082,7 +19315,23 @@
           <w:sz w:val="24"/>
           <w:szCs w:val="24"/>
         </w:rPr>
-        <w:t xml:space="preserve"> und ähnlichem.</w:t>
+        <w:t xml:space="preserve"> und </w:t>
+      </w:r>
+      <w:r>
+        <w:rPr>
+          <w:rFonts w:ascii="Arial" w:hAnsi="Arial" w:cs="Arial"/>
+          <w:sz w:val="24"/>
+          <w:szCs w:val="24"/>
+        </w:rPr>
+        <w:t>Ä</w:t>
+      </w:r>
+      <w:r>
+        <w:rPr>
+          <w:rFonts w:ascii="Arial" w:hAnsi="Arial" w:cs="Arial"/>
+          <w:sz w:val="24"/>
+          <w:szCs w:val="24"/>
+        </w:rPr>
+        <w:t>hnlichem.</w:t>
       </w:r>
     </w:p>
     <w:p>
@@ -19820,7 +20069,7 @@
           <w:sz w:val="24"/>
           <w:szCs w:val="24"/>
         </w:rPr>
-        <w:t xml:space="preserve"> Snap“ ist die Funktionalität das Fenster, an den oberen/rechten/linken Rand des Bildschirms, zu schieben, sodass sich das es sich von allein, auf die Größe des Bildschirms oder eben die Hälfte dessen, </w:t>
+        <w:t xml:space="preserve"> Snap“ ist die Funktionalität das Fenster, an den oberen/rechten/linken Rand des Bildschirms, zu schieben, sodass es sich von allein, auf die Größe des Bildschirms oder eben die Hälfte dessen, </w:t>
       </w:r>
       <w:proofErr w:type="spellStart"/>
       <w:r>
@@ -22831,6 +23080,8 @@
         </w:rPr>
         <w:t>([…])</w:t>
       </w:r>
+      <w:bookmarkStart w:id="0" w:name="_GoBack"/>
+      <w:bookmarkEnd w:id="0"/>
       <w:r>
         <w:rPr>
           <w:rFonts w:ascii="Arial" w:hAnsi="Arial" w:cs="Arial"/>
@@ -22981,7 +23232,23 @@
           <w:sz w:val="24"/>
           <w:szCs w:val="24"/>
         </w:rPr>
-        <w:t xml:space="preserve">Der Name kann geändert werden Hauptsache man gibt den richtigen bei </w:t>
+        <w:t xml:space="preserve">Der Name kann geändert </w:t>
+      </w:r>
+      <w:r>
+        <w:rPr>
+          <w:rFonts w:ascii="Arial" w:hAnsi="Arial" w:cs="Arial"/>
+          <w:sz w:val="24"/>
+          <w:szCs w:val="24"/>
+        </w:rPr>
+        <w:t>werden Hauptsache man gibt den R</w:t>
+      </w:r>
+      <w:r>
+        <w:rPr>
+          <w:rFonts w:ascii="Arial" w:hAnsi="Arial" w:cs="Arial"/>
+          <w:sz w:val="24"/>
+          <w:szCs w:val="24"/>
+        </w:rPr>
+        <w:t xml:space="preserve">ichtigen bei </w:t>
       </w:r>
       <w:proofErr w:type="spellStart"/>
       <w:r>
@@ -26076,8 +26343,6 @@
         </w:rPr>
         <w:t xml:space="preserve"> in MMIX-Edit hat einen schwarzen Texthintergrund, einen schwarzen Haupthintergrund und weiße Schrift. Damit soll der Stil einer Kommandozeile getroffen werden.</w:t>
       </w:r>
-      <w:bookmarkStart w:id="0" w:name="_GoBack"/>
-      <w:bookmarkEnd w:id="0"/>
     </w:p>
     <w:p>
       <w:pPr>
@@ -26339,6 +26604,7 @@
         <w:docPartUnique/>
       </w:docPartObj>
     </w:sdtPr>
+    <w:sdtEndPr/>
     <w:sdtContent>
       <w:p>
         <w:pPr>
@@ -26876,6 +27142,36 @@
     <w:uiPriority w:val="99"/>
     <w:rsid w:val="00C64DAB"/>
   </w:style>
+  <w:style w:type="paragraph" w:styleId="Sprechblasentext">
+    <w:name w:val="Balloon Text"/>
+    <w:basedOn w:val="Standard"/>
+    <w:link w:val="SprechblasentextZchn"/>
+    <w:uiPriority w:val="99"/>
+    <w:semiHidden/>
+    <w:unhideWhenUsed/>
+    <w:rsid w:val="000572EE"/>
+    <w:pPr>
+      <w:spacing w:after="0" w:line="240" w:lineRule="auto"/>
+    </w:pPr>
+    <w:rPr>
+      <w:rFonts w:ascii="Tahoma" w:hAnsi="Tahoma" w:cs="Tahoma"/>
+      <w:sz w:val="16"/>
+      <w:szCs w:val="16"/>
+    </w:rPr>
+  </w:style>
+  <w:style w:type="character" w:customStyle="1" w:styleId="SprechblasentextZchn">
+    <w:name w:val="Sprechblasentext Zchn"/>
+    <w:basedOn w:val="Absatz-Standardschriftart"/>
+    <w:link w:val="Sprechblasentext"/>
+    <w:uiPriority w:val="99"/>
+    <w:semiHidden/>
+    <w:rsid w:val="000572EE"/>
+    <w:rPr>
+      <w:rFonts w:ascii="Tahoma" w:hAnsi="Tahoma" w:cs="Tahoma"/>
+      <w:sz w:val="16"/>
+      <w:szCs w:val="16"/>
+    </w:rPr>
+  </w:style>
 </w:styles>
 </file>
 
@@ -27120,6 +27416,36 @@
     <w:link w:val="Fuzeile"/>
     <w:uiPriority w:val="99"/>
     <w:rsid w:val="00C64DAB"/>
+  </w:style>
+  <w:style w:type="paragraph" w:styleId="Sprechblasentext">
+    <w:name w:val="Balloon Text"/>
+    <w:basedOn w:val="Standard"/>
+    <w:link w:val="SprechblasentextZchn"/>
+    <w:uiPriority w:val="99"/>
+    <w:semiHidden/>
+    <w:unhideWhenUsed/>
+    <w:rsid w:val="000572EE"/>
+    <w:pPr>
+      <w:spacing w:after="0" w:line="240" w:lineRule="auto"/>
+    </w:pPr>
+    <w:rPr>
+      <w:rFonts w:ascii="Tahoma" w:hAnsi="Tahoma" w:cs="Tahoma"/>
+      <w:sz w:val="16"/>
+      <w:szCs w:val="16"/>
+    </w:rPr>
+  </w:style>
+  <w:style w:type="character" w:customStyle="1" w:styleId="SprechblasentextZchn">
+    <w:name w:val="Sprechblasentext Zchn"/>
+    <w:basedOn w:val="Absatz-Standardschriftart"/>
+    <w:link w:val="Sprechblasentext"/>
+    <w:uiPriority w:val="99"/>
+    <w:semiHidden/>
+    <w:rsid w:val="000572EE"/>
+    <w:rPr>
+      <w:rFonts w:ascii="Tahoma" w:hAnsi="Tahoma" w:cs="Tahoma"/>
+      <w:sz w:val="16"/>
+      <w:szCs w:val="16"/>
+    </w:rPr>
   </w:style>
 </w:styles>
 </file>

</xml_diff>